<commit_message>
Cross-Domain JS Source File
</commit_message>
<xml_diff>
--- a/Project.docx
+++ b/Project.docx
@@ -4528,7 +4528,7 @@
             <wp:docPr id="1026" name="Picture 2" descr="Không có mô tả.">
               <a:extLst xmlns:a="http://schemas.openxmlformats.org/drawingml/2006/main">
                 <a:ext uri="{FF2B5EF4-FFF2-40B4-BE49-F238E27FC236}">
-                  <a16:creationId xmlns:o="urn:schemas-microsoft-com:office:office" xmlns:v="urn:schemas-microsoft-com:vml" xmlns:w10="urn:schemas-microsoft-com:office:word" xmlns:w="http://schemas.openxmlformats.org/wordprocessingml/2006/main" xmlns="" xmlns:p="http://schemas.openxmlformats.org/presentationml/2006/main" xmlns:a16="http://schemas.microsoft.com/office/drawing/2014/main" xmlns:lc="http://schemas.openxmlformats.org/drawingml/2006/lockedCanvas" id="{F05A7070-AA23-4F9E-B1EC-A8BE215CF0F8}"/>
+                  <a16:creationId xmlns:lc="http://schemas.openxmlformats.org/drawingml/2006/lockedCanvas" xmlns:a16="http://schemas.microsoft.com/office/drawing/2014/main" xmlns:p="http://schemas.openxmlformats.org/presentationml/2006/main" xmlns="" xmlns:w="http://schemas.openxmlformats.org/wordprocessingml/2006/main" xmlns:w10="urn:schemas-microsoft-com:office:word" xmlns:v="urn:schemas-microsoft-com:vml" xmlns:o="urn:schemas-microsoft-com:office:office" id="{F05A7070-AA23-4F9E-B1EC-A8BE215CF0F8}"/>
                 </a:ext>
               </a:extLst>
             </wp:docPr>
@@ -4542,7 +4542,7 @@
                     <pic:cNvPr id="1026" name="Picture 2" descr="Không có mô tả.">
                       <a:extLst>
                         <a:ext uri="{FF2B5EF4-FFF2-40B4-BE49-F238E27FC236}">
-                          <a16:creationId xmlns:o="urn:schemas-microsoft-com:office:office" xmlns:v="urn:schemas-microsoft-com:vml" xmlns:w10="urn:schemas-microsoft-com:office:word" xmlns:w="http://schemas.openxmlformats.org/wordprocessingml/2006/main" xmlns="" xmlns:p="http://schemas.openxmlformats.org/presentationml/2006/main" xmlns:a16="http://schemas.microsoft.com/office/drawing/2014/main" xmlns:lc="http://schemas.openxmlformats.org/drawingml/2006/lockedCanvas" id="{F05A7070-AA23-4F9E-B1EC-A8BE215CF0F8}"/>
+                          <a16:creationId xmlns:lc="http://schemas.openxmlformats.org/drawingml/2006/lockedCanvas" xmlns:a16="http://schemas.microsoft.com/office/drawing/2014/main" xmlns:p="http://schemas.openxmlformats.org/presentationml/2006/main" xmlns="" xmlns:w="http://schemas.openxmlformats.org/wordprocessingml/2006/main" xmlns:w10="urn:schemas-microsoft-com:office:word" xmlns:v="urn:schemas-microsoft-com:vml" xmlns:o="urn:schemas-microsoft-com:office:office" id="{F05A7070-AA23-4F9E-B1EC-A8BE215CF0F8}"/>
                         </a:ext>
                       </a:extLst>
                     </pic:cNvPr>
@@ -8563,7 +8563,7 @@
             <v:path o:extrusionok="f" gradientshapeok="t" o:connecttype="rect"/>
             <o:lock v:ext="edit" aspectratio="t"/>
           </v:shapetype>
-          <v:shape id="_x0000_i1025" type="#_x0000_t75" style="width:467.05pt;height:241.65pt">
+          <v:shape id="_x0000_i1025" type="#_x0000_t75" style="width:467.25pt;height:241.5pt">
             <v:imagedata r:id="rId42" o:title="4"/>
           </v:shape>
         </w:pict>
@@ -9121,6 +9121,7 @@
       </w:pPr>
       <w:r>
         <w:rPr>
+          <w:noProof/>
           <w:lang w:val="en-US"/>
         </w:rPr>
         <w:drawing>
@@ -9178,8 +9179,6 @@
         </w:rPr>
         <w:t>Vulnerable Library</w:t>
       </w:r>
-      <w:bookmarkStart w:id="7" w:name="_GoBack"/>
-      <w:bookmarkEnd w:id="7"/>
     </w:p>
     <w:p>
       <w:pPr>
@@ -9790,9 +9789,9 @@
         </w:rPr>
         <w:lastRenderedPageBreak/>
         <w:drawing>
-          <wp:inline distT="0" distB="0" distL="0" distR="0" wp14:anchorId="385474FC" wp14:editId="5D25147D">
-            <wp:extent cx="2524125" cy="2009775"/>
-            <wp:effectExtent l="0" t="0" r="9525" b="9525"/>
+          <wp:inline distT="0" distB="0" distL="0" distR="0" wp14:anchorId="385474FC" wp14:editId="2673D38B">
+            <wp:extent cx="2457450" cy="1956687"/>
+            <wp:effectExtent l="0" t="0" r="0" b="5715"/>
             <wp:docPr id="45" name="Picture 45" descr="C:\Users\Admin\Downloads\5.png"/>
             <wp:cNvGraphicFramePr>
               <a:graphicFrameLocks xmlns:a="http://schemas.openxmlformats.org/drawingml/2006/main" noChangeAspect="1"/>
@@ -9822,6 +9821,788 @@
                   <pic:spPr bwMode="auto">
                     <a:xfrm>
                       <a:off x="0" y="0"/>
+                      <a:ext cx="2461149" cy="1959632"/>
+                    </a:xfrm>
+                    <a:prstGeom prst="rect">
+                      <a:avLst/>
+                    </a:prstGeom>
+                    <a:noFill/>
+                    <a:ln>
+                      <a:noFill/>
+                    </a:ln>
+                  </pic:spPr>
+                </pic:pic>
+              </a:graphicData>
+            </a:graphic>
+          </wp:inline>
+        </w:drawing>
+      </w:r>
+    </w:p>
+    <w:p>
+      <w:pPr>
+        <w:spacing w:line="360" w:lineRule="auto"/>
+        <w:rPr>
+          <w:lang w:val="en-US"/>
+        </w:rPr>
+      </w:pPr>
+      <w:r>
+        <w:rPr>
+          <w:lang w:val="en-US"/>
+        </w:rPr>
+        <w:t xml:space="preserve">Link tải phiên bản boostrap mới nhất: </w:t>
+      </w:r>
+      <w:hyperlink r:id="rId50" w:history="1">
+        <w:r>
+          <w:rPr>
+            <w:rStyle w:val="Hyperlink"/>
+            <w:lang w:val="en-US"/>
+          </w:rPr>
+          <w:t>https://getbootstrap.com/docs/5.3/getting-started/download/</w:t>
+        </w:r>
+      </w:hyperlink>
+    </w:p>
+    <w:p>
+      <w:pPr>
+        <w:spacing w:line="360" w:lineRule="auto"/>
+        <w:rPr>
+          <w:rStyle w:val="Hyperlink"/>
+          <w:lang w:val="vi-VN"/>
+        </w:rPr>
+      </w:pPr>
+      <w:r>
+        <w:rPr>
+          <w:lang w:val="en-US"/>
+        </w:rPr>
+        <w:t xml:space="preserve">Link tải phiên bản </w:t>
+      </w:r>
+      <w:r>
+        <w:rPr>
+          <w:lang w:val="en-US"/>
+        </w:rPr>
+        <w:t xml:space="preserve">jquery mới nhất: </w:t>
+      </w:r>
+      <w:hyperlink r:id="rId51" w:history="1">
+        <w:r>
+          <w:rPr>
+            <w:rStyle w:val="Hyperlink"/>
+            <w:lang w:val="vi-VN"/>
+          </w:rPr>
+          <w:t>https://code.jquery.com/jquery-3.7.0.min.js</w:t>
+        </w:r>
+      </w:hyperlink>
+    </w:p>
+    <w:p>
+      <w:pPr>
+        <w:pStyle w:val="Heading3"/>
+        <w:numPr>
+          <w:ilvl w:val="1"/>
+          <w:numId w:val="25"/>
+        </w:numPr>
+        <w:ind w:left="540" w:hanging="540"/>
+        <w:rPr>
+          <w:lang w:val="vi-VN"/>
+        </w:rPr>
+      </w:pPr>
+      <w:r>
+        <w:t>Cross-Domain JavaScript Source File Inclusion</w:t>
+      </w:r>
+    </w:p>
+    <w:p>
+      <w:pPr>
+        <w:pStyle w:val="Heading4"/>
+        <w:numPr>
+          <w:ilvl w:val="2"/>
+          <w:numId w:val="25"/>
+        </w:numPr>
+        <w:spacing w:line="360" w:lineRule="auto"/>
+        <w:ind w:left="720"/>
+        <w:rPr>
+          <w:lang w:val="en-US"/>
+        </w:rPr>
+      </w:pPr>
+      <w:r>
+        <w:rPr>
+          <w:lang w:val="en-US"/>
+        </w:rPr>
+        <w:t>Khái niệm</w:t>
+      </w:r>
+    </w:p>
+    <w:p>
+      <w:pPr>
+        <w:spacing w:line="360" w:lineRule="auto"/>
+        <w:ind w:firstLine="720"/>
+        <w:rPr>
+          <w:lang w:val="en-US"/>
+        </w:rPr>
+      </w:pPr>
+      <w:r>
+        <w:rPr>
+          <w:lang w:val="en-US"/>
+        </w:rPr>
+        <w:t>Cross-Domain JavaScript Source File Inclusion là cảnh báo bảo mật có thể xảy ra khi trang web bao gồm và có khả năng chạy một hoặc nhiều tệp Javascript từ miền của bên thứ ba.</w:t>
+      </w:r>
+    </w:p>
+    <w:p>
+      <w:pPr>
+        <w:spacing w:line="360" w:lineRule="auto"/>
+        <w:ind w:firstLine="720"/>
+        <w:rPr>
+          <w:lang w:val="en-US"/>
+        </w:rPr>
+      </w:pPr>
+      <w:r>
+        <w:rPr>
+          <w:lang w:val="en-US"/>
+        </w:rPr>
+        <w:t>Nếu một ứng dụng web với các thẻ &lt;script&gt; lấy dữ liệu từ một miền khác, dữ liệu được lấy sẽ được chạy trên trang web như là một phần của trang web đó</w:t>
+      </w:r>
+      <w:r>
+        <w:rPr>
+          <w:lang w:val="en-US"/>
+        </w:rPr>
+        <w:t>.</w:t>
+      </w:r>
+    </w:p>
+    <w:p>
+      <w:pPr>
+        <w:spacing w:line="360" w:lineRule="auto"/>
+        <w:ind w:firstLine="720"/>
+        <w:rPr>
+          <w:szCs w:val="26"/>
+          <w:lang w:val="en-US"/>
+        </w:rPr>
+      </w:pPr>
+      <w:r>
+        <w:rPr>
+          <w:szCs w:val="26"/>
+        </w:rPr>
+        <w:t xml:space="preserve">Trong một số trường hợp, kẻ tấn công có thể áp đặt mã hóa UTF-16 </w:t>
+      </w:r>
+      <w:r>
+        <w:rPr>
+          <w:szCs w:val="26"/>
+        </w:rPr>
+        <w:t>mặc dù</w:t>
+      </w:r>
+      <w:r>
+        <w:rPr>
+          <w:szCs w:val="26"/>
+        </w:rPr>
+        <w:t xml:space="preserve"> bộ ký tự của thẻ &lt;script&gt; </w:t>
+      </w:r>
+      <w:r>
+        <w:rPr>
+          <w:szCs w:val="26"/>
+        </w:rPr>
+        <w:t xml:space="preserve">đã </w:t>
+      </w:r>
+      <w:r>
+        <w:rPr>
+          <w:szCs w:val="26"/>
+        </w:rPr>
+        <w:t>được đặt. Điều này giúp kẻ tấn công làm rò rỉ dữ liệu ở các định dạng khác nhau như JSON, XML, v.v. Khi người dùng gửi yêu cầu, tập lệnh sẽ được cập nhật cùng với thông báo phản hồi. Nếu phản hồi được lưu trữ trong các biến toàn cục, mọi người đều có thể đọc được. Nếu thông tin nhạy cảm được bao gồm trong phản hồi JSONP, thì hàm được thực thi có thể bị ghi đè để lấy thông tin nhạy cảm. Thủ thuật này cũng có thể được sử dụng cho các chức năng toàn cục. Thay vì ghi đè các hàm đã thực thi, chúng có thể sử dụng các hàm gọi lại được mã hóa tùy chỉnh cho các hàm toàn cục</w:t>
+      </w:r>
+      <w:r>
+        <w:rPr>
+          <w:szCs w:val="26"/>
+          <w:lang w:val="en-US"/>
+        </w:rPr>
+        <w:t>.</w:t>
+      </w:r>
+    </w:p>
+    <w:p>
+      <w:pPr>
+        <w:spacing w:line="360" w:lineRule="auto"/>
+        <w:ind w:firstLine="720"/>
+        <w:rPr>
+          <w:szCs w:val="26"/>
+          <w:lang w:val="en-US"/>
+        </w:rPr>
+      </w:pPr>
+      <w:r>
+        <w:rPr>
+          <w:szCs w:val="26"/>
+        </w:rPr>
+        <w:t xml:space="preserve">Khi một số tệp JavaScript ứng dụng của bạn nằm trên miền của bên thứ ba </w:t>
+      </w:r>
+      <w:r>
+        <w:rPr>
+          <w:szCs w:val="26"/>
+        </w:rPr>
+        <w:t xml:space="preserve">và </w:t>
+      </w:r>
+      <w:r>
+        <w:rPr>
+          <w:szCs w:val="26"/>
+        </w:rPr>
+        <w:t xml:space="preserve">không do bạn quản lý, kẻ tấn công có thể cố chiếm đoạt miền đó hoặc truy cập vào máy </w:t>
+      </w:r>
+      <w:r>
+        <w:rPr>
+          <w:szCs w:val="26"/>
+        </w:rPr>
+        <w:lastRenderedPageBreak/>
+        <w:t>chủ của bên thứ ba đó để sửa đổi các tệp</w:t>
+      </w:r>
+      <w:r>
+        <w:rPr>
+          <w:szCs w:val="26"/>
+        </w:rPr>
+        <w:t xml:space="preserve"> này và các tệp này có thể </w:t>
+      </w:r>
+      <w:r>
+        <w:rPr>
+          <w:szCs w:val="26"/>
+        </w:rPr>
+        <w:t xml:space="preserve">thực thi </w:t>
+      </w:r>
+      <w:r>
+        <w:rPr>
+          <w:szCs w:val="26"/>
+        </w:rPr>
+        <w:t>người dùng truy cập vào trang web</w:t>
+      </w:r>
+      <w:r>
+        <w:rPr>
+          <w:szCs w:val="26"/>
+          <w:lang w:val="en-US"/>
+        </w:rPr>
+        <w:t>.</w:t>
+      </w:r>
+    </w:p>
+    <w:p>
+      <w:pPr>
+        <w:pStyle w:val="Heading4"/>
+        <w:numPr>
+          <w:ilvl w:val="2"/>
+          <w:numId w:val="25"/>
+        </w:numPr>
+        <w:ind w:left="720"/>
+        <w:rPr>
+          <w:lang w:val="en-US"/>
+        </w:rPr>
+      </w:pPr>
+      <w:r>
+        <w:rPr>
+          <w:lang w:val="en-US"/>
+        </w:rPr>
+        <w:t>Lỗ hổng trong project</w:t>
+      </w:r>
+    </w:p>
+    <w:p>
+      <w:pPr>
+        <w:spacing w:line="360" w:lineRule="auto"/>
+        <w:rPr>
+          <w:lang w:val="en-US"/>
+        </w:rPr>
+      </w:pPr>
+      <w:r>
+        <w:rPr>
+          <w:lang w:val="en-US"/>
+        </w:rPr>
+        <w:t>ZAP</w:t>
+      </w:r>
+      <w:r>
+        <w:rPr>
+          <w:lang w:val="en-US"/>
+        </w:rPr>
+        <w:t xml:space="preserve"> đã quét được</w:t>
+      </w:r>
+      <w:r>
+        <w:rPr>
+          <w:lang w:val="en-US"/>
+        </w:rPr>
+        <w:t xml:space="preserve"> lỗ hổng bảo mật trong trang web như:</w:t>
+      </w:r>
+    </w:p>
+    <w:p>
+      <w:pPr>
+        <w:spacing w:line="360" w:lineRule="auto"/>
+        <w:jc w:val="center"/>
+        <w:rPr>
+          <w:lang w:val="en-US"/>
+        </w:rPr>
+      </w:pPr>
+      <w:r>
+        <w:rPr>
+          <w:lang w:val="en-US"/>
+        </w:rPr>
+        <w:drawing>
+          <wp:inline distT="0" distB="0" distL="0" distR="0" wp14:anchorId="13AB4136" wp14:editId="2BF17A87">
+            <wp:extent cx="4467849" cy="3238952"/>
+            <wp:effectExtent l="0" t="0" r="9525" b="0"/>
+            <wp:docPr id="8" name="Picture 8"/>
+            <wp:cNvGraphicFramePr>
+              <a:graphicFrameLocks xmlns:a="http://schemas.openxmlformats.org/drawingml/2006/main" noChangeAspect="1"/>
+            </wp:cNvGraphicFramePr>
+            <a:graphic xmlns:a="http://schemas.openxmlformats.org/drawingml/2006/main">
+              <a:graphicData uri="http://schemas.openxmlformats.org/drawingml/2006/picture">
+                <pic:pic xmlns:pic="http://schemas.openxmlformats.org/drawingml/2006/picture">
+                  <pic:nvPicPr>
+                    <pic:cNvPr id="1" name=""/>
+                    <pic:cNvPicPr/>
+                  </pic:nvPicPr>
+                  <pic:blipFill>
+                    <a:blip r:embed="rId52"/>
+                    <a:stretch>
+                      <a:fillRect/>
+                    </a:stretch>
+                  </pic:blipFill>
+                  <pic:spPr>
+                    <a:xfrm>
+                      <a:off x="0" y="0"/>
+                      <a:ext cx="4467849" cy="3238952"/>
+                    </a:xfrm>
+                    <a:prstGeom prst="rect">
+                      <a:avLst/>
+                    </a:prstGeom>
+                  </pic:spPr>
+                </pic:pic>
+              </a:graphicData>
+            </a:graphic>
+          </wp:inline>
+        </w:drawing>
+      </w:r>
+    </w:p>
+    <w:p>
+      <w:pPr>
+        <w:spacing w:line="360" w:lineRule="auto"/>
+        <w:rPr>
+          <w:lang w:val="en-US"/>
+        </w:rPr>
+      </w:pPr>
+      <w:r>
+        <w:rPr>
+          <w:lang w:val="en-US"/>
+        </w:rPr>
+        <w:t>Nhóm đã sử dụng thẻ &lt;script</w:t>
+      </w:r>
+      <w:r>
+        <w:rPr>
+          <w:lang w:val="en-US"/>
+        </w:rPr>
+        <w:t xml:space="preserve"> /</w:t>
+      </w:r>
+      <w:r>
+        <w:rPr>
+          <w:lang w:val="en-US"/>
+        </w:rPr>
+        <w:t>&gt;</w:t>
+      </w:r>
+      <w:r>
+        <w:rPr>
+          <w:lang w:val="en-US"/>
+        </w:rPr>
+        <w:t xml:space="preserve"> để lấy dữ liệu từ nguồn thứ 3 (google)</w:t>
+      </w:r>
+    </w:p>
+    <w:p>
+      <w:pPr>
+        <w:spacing w:line="360" w:lineRule="auto"/>
+        <w:jc w:val="center"/>
+        <w:rPr>
+          <w:lang w:val="en-US"/>
+        </w:rPr>
+      </w:pPr>
+      <w:r>
+        <w:rPr>
+          <w:lang w:val="en-US"/>
+        </w:rPr>
+        <w:drawing>
+          <wp:inline distT="0" distB="0" distL="0" distR="0" wp14:anchorId="78A0B7D5" wp14:editId="48B953A0">
+            <wp:extent cx="5487166" cy="323895"/>
+            <wp:effectExtent l="0" t="0" r="0" b="0"/>
+            <wp:docPr id="9" name="Picture 9"/>
+            <wp:cNvGraphicFramePr>
+              <a:graphicFrameLocks xmlns:a="http://schemas.openxmlformats.org/drawingml/2006/main" noChangeAspect="1"/>
+            </wp:cNvGraphicFramePr>
+            <a:graphic xmlns:a="http://schemas.openxmlformats.org/drawingml/2006/main">
+              <a:graphicData uri="http://schemas.openxmlformats.org/drawingml/2006/picture">
+                <pic:pic xmlns:pic="http://schemas.openxmlformats.org/drawingml/2006/picture">
+                  <pic:nvPicPr>
+                    <pic:cNvPr id="1" name=""/>
+                    <pic:cNvPicPr/>
+                  </pic:nvPicPr>
+                  <pic:blipFill>
+                    <a:blip r:embed="rId53"/>
+                    <a:stretch>
+                      <a:fillRect/>
+                    </a:stretch>
+                  </pic:blipFill>
+                  <pic:spPr>
+                    <a:xfrm>
+                      <a:off x="0" y="0"/>
+                      <a:ext cx="5487166" cy="323895"/>
+                    </a:xfrm>
+                    <a:prstGeom prst="rect">
+                      <a:avLst/>
+                    </a:prstGeom>
+                  </pic:spPr>
+                </pic:pic>
+              </a:graphicData>
+            </a:graphic>
+          </wp:inline>
+        </w:drawing>
+      </w:r>
+    </w:p>
+    <w:p>
+      <w:pPr>
+        <w:spacing w:line="360" w:lineRule="auto"/>
+        <w:rPr>
+          <w:lang w:val="en-US"/>
+        </w:rPr>
+      </w:pPr>
+      <w:r>
+        <w:rPr>
+          <w:lang w:val="en-US"/>
+        </w:rPr>
+        <w:t>Ảnh hưởng của lỗ hổng:</w:t>
+      </w:r>
+    </w:p>
+    <w:p>
+      <w:pPr>
+        <w:pStyle w:val="ListParagraph"/>
+        <w:numPr>
+          <w:ilvl w:val="0"/>
+          <w:numId w:val="12"/>
+        </w:numPr>
+        <w:spacing w:line="360" w:lineRule="auto"/>
+        <w:ind w:left="720"/>
+        <w:rPr>
+          <w:lang w:val="en-US"/>
+        </w:rPr>
+      </w:pPr>
+      <w:r>
+        <w:rPr>
+          <w:szCs w:val="26"/>
+        </w:rPr>
+        <w:t>Có thể thực thi javascript độc hại</w:t>
+      </w:r>
+      <w:r>
+        <w:rPr>
+          <w:szCs w:val="26"/>
+          <w:lang w:val="en-US"/>
+        </w:rPr>
+        <w:t>.</w:t>
+      </w:r>
+    </w:p>
+    <w:p>
+      <w:pPr>
+        <w:pStyle w:val="ListParagraph"/>
+        <w:numPr>
+          <w:ilvl w:val="0"/>
+          <w:numId w:val="12"/>
+        </w:numPr>
+        <w:spacing w:line="360" w:lineRule="auto"/>
+        <w:ind w:left="720"/>
+        <w:rPr>
+          <w:lang w:val="en-US"/>
+        </w:rPr>
+      </w:pPr>
+      <w:r>
+        <w:rPr>
+          <w:szCs w:val="26"/>
+        </w:rPr>
+        <w:t>Thao tác và rò rỉ dữ liệu người dùng có thể xảy ra</w:t>
+      </w:r>
+      <w:r>
+        <w:rPr>
+          <w:szCs w:val="26"/>
+          <w:lang w:val="en-US"/>
+        </w:rPr>
+        <w:t>.</w:t>
+      </w:r>
+    </w:p>
+    <w:p>
+      <w:pPr>
+        <w:pStyle w:val="ListParagraph"/>
+        <w:numPr>
+          <w:ilvl w:val="0"/>
+          <w:numId w:val="12"/>
+        </w:numPr>
+        <w:spacing w:line="360" w:lineRule="auto"/>
+        <w:ind w:left="720"/>
+        <w:rPr>
+          <w:lang w:val="en-US"/>
+        </w:rPr>
+      </w:pPr>
+      <w:r>
+        <w:rPr>
+          <w:szCs w:val="26"/>
+        </w:rPr>
+        <w:t>Chức năng có thể thay đổi và chuyển hướng dữ liệu</w:t>
+      </w:r>
+      <w:r>
+        <w:rPr>
+          <w:szCs w:val="26"/>
+          <w:lang w:val="en-US"/>
+        </w:rPr>
+        <w:t>.</w:t>
+      </w:r>
+    </w:p>
+    <w:p>
+      <w:pPr>
+        <w:pStyle w:val="ListParagraph"/>
+        <w:numPr>
+          <w:ilvl w:val="0"/>
+          <w:numId w:val="12"/>
+        </w:numPr>
+        <w:spacing w:line="360" w:lineRule="auto"/>
+        <w:ind w:left="720"/>
+        <w:rPr>
+          <w:lang w:val="en-US"/>
+        </w:rPr>
+      </w:pPr>
+      <w:r>
+        <w:rPr>
+          <w:szCs w:val="26"/>
+        </w:rPr>
+        <w:t>Nhiễm phần mềm độc hại</w:t>
+      </w:r>
+      <w:r>
+        <w:rPr>
+          <w:szCs w:val="26"/>
+          <w:lang w:val="en-US"/>
+        </w:rPr>
+        <w:t>.</w:t>
+      </w:r>
+    </w:p>
+    <w:p>
+      <w:pPr>
+        <w:pStyle w:val="Heading4"/>
+        <w:numPr>
+          <w:ilvl w:val="2"/>
+          <w:numId w:val="25"/>
+        </w:numPr>
+        <w:ind w:left="720"/>
+        <w:rPr>
+          <w:lang w:val="en-US"/>
+        </w:rPr>
+      </w:pPr>
+      <w:r>
+        <w:rPr>
+          <w:lang w:val="en-US"/>
+        </w:rPr>
+        <w:t>Khắc phục</w:t>
+      </w:r>
+    </w:p>
+    <w:p>
+      <w:pPr>
+        <w:spacing w:line="360" w:lineRule="auto"/>
+        <w:ind w:firstLine="720"/>
+        <w:rPr>
+          <w:szCs w:val="26"/>
+          <w:lang w:val="vi-VN"/>
+        </w:rPr>
+      </w:pPr>
+      <w:r>
+        <w:rPr>
+          <w:szCs w:val="26"/>
+          <w:lang w:val="vi-VN"/>
+        </w:rPr>
+        <w:t xml:space="preserve">Nguyên tắc chung để tránh khỏi tấn công từ lỗ hỏng này là luôn lưu trữ tất cả các tệp ứng dụng trên các </w:t>
+      </w:r>
+      <w:r>
+        <w:rPr>
+          <w:szCs w:val="26"/>
+          <w:lang w:val="vi-VN"/>
+        </w:rPr>
+        <w:t xml:space="preserve">máy chủ </w:t>
+      </w:r>
+      <w:r>
+        <w:rPr>
+          <w:iCs/>
+          <w:szCs w:val="26"/>
+          <w:lang w:val="vi-VN"/>
+        </w:rPr>
+        <w:t>thuộc quyền quản lý</w:t>
+      </w:r>
+      <w:r>
+        <w:rPr>
+          <w:szCs w:val="26"/>
+          <w:lang w:val="vi-VN"/>
+        </w:rPr>
+        <w:t xml:space="preserve"> hoặc </w:t>
+      </w:r>
+      <w:r>
+        <w:rPr>
+          <w:iCs/>
+          <w:szCs w:val="26"/>
+          <w:lang w:val="vi-VN"/>
+        </w:rPr>
+        <w:t>dịch vụ bên thứ ba được công nhận và đáng tin cậy, công khai</w:t>
+      </w:r>
+      <w:r>
+        <w:rPr>
+          <w:szCs w:val="26"/>
+          <w:lang w:val="vi-VN"/>
+        </w:rPr>
+        <w:t>.</w:t>
+      </w:r>
+    </w:p>
+    <w:p>
+      <w:pPr>
+        <w:spacing w:line="360" w:lineRule="auto"/>
+        <w:ind w:firstLine="720"/>
+        <w:rPr>
+          <w:szCs w:val="26"/>
+          <w:lang w:val="vi-VN"/>
+        </w:rPr>
+      </w:pPr>
+      <w:r>
+        <w:rPr>
+          <w:szCs w:val="26"/>
+          <w:lang w:val="vi-VN"/>
+        </w:rPr>
+        <w:lastRenderedPageBreak/>
+        <w:t>Tránh đặt thông tin nhạy cảm bên trong tệp javascript hoặc JSONP.</w:t>
+      </w:r>
+    </w:p>
+    <w:p>
+      <w:pPr>
+        <w:spacing w:line="360" w:lineRule="auto"/>
+        <w:ind w:firstLine="720"/>
+        <w:rPr>
+          <w:szCs w:val="26"/>
+          <w:lang w:val="en-US"/>
+        </w:rPr>
+      </w:pPr>
+      <w:r>
+        <w:rPr>
+          <w:szCs w:val="26"/>
+          <w:lang w:val="vi-VN"/>
+        </w:rPr>
+        <w:t>Sử dụng Content Security Policy (CSP): Đặt header CSP trong phản hồi HTTP để giới hạn nguồn và loại tệp JavaScript được chấp nhận trên trang web. CSP sẽ chỉ cho phép tải và thực thi tệp JavaScript từ các nguồn được xác định và từ các loại tệp cụ thể</w:t>
+      </w:r>
+      <w:r>
+        <w:rPr>
+          <w:szCs w:val="26"/>
+          <w:lang w:val="en-US"/>
+        </w:rPr>
+        <w:t>.</w:t>
+      </w:r>
+    </w:p>
+    <w:p>
+      <w:pPr>
+        <w:spacing w:line="360" w:lineRule="auto"/>
+        <w:ind w:firstLine="720"/>
+        <w:rPr>
+          <w:szCs w:val="26"/>
+          <w:lang w:val="en-US"/>
+        </w:rPr>
+      </w:pPr>
+      <w:r>
+        <w:rPr>
+          <w:szCs w:val="26"/>
+          <w:lang w:val="en-US"/>
+        </w:rPr>
+        <w:t>Nhóm đã s</w:t>
+      </w:r>
+      <w:r>
+        <w:rPr>
+          <w:szCs w:val="26"/>
+          <w:lang w:val="en-US"/>
+        </w:rPr>
+        <w:t>ử dụng các phiên bản tệp JavaScript cục bộ: Thay vì nhúng tệp Jav</w:t>
+      </w:r>
+      <w:r>
+        <w:rPr>
+          <w:szCs w:val="26"/>
+          <w:lang w:val="en-US"/>
+        </w:rPr>
+        <w:t>aScript từ nguồn bên thứ ba, nhóm đã</w:t>
+      </w:r>
+      <w:r>
+        <w:rPr>
+          <w:szCs w:val="26"/>
+          <w:lang w:val="en-US"/>
+        </w:rPr>
+        <w:t xml:space="preserve"> tải tệp JavaScr</w:t>
+      </w:r>
+      <w:r>
+        <w:rPr>
+          <w:szCs w:val="26"/>
+          <w:lang w:val="en-US"/>
+        </w:rPr>
+        <w:t>ipt cần thiết về máy chủ</w:t>
+      </w:r>
+      <w:r>
+        <w:rPr>
+          <w:szCs w:val="26"/>
+          <w:lang w:val="en-US"/>
+        </w:rPr>
+        <w:t xml:space="preserve"> và nhúng nó từ nguồn cục bộ. Điều này đảm bảo rằng</w:t>
+      </w:r>
+      <w:r>
+        <w:rPr>
+          <w:szCs w:val="26"/>
+          <w:lang w:val="en-US"/>
+        </w:rPr>
+        <w:t xml:space="preserve"> nhóm sẽ</w:t>
+      </w:r>
+      <w:r>
+        <w:rPr>
+          <w:szCs w:val="26"/>
+          <w:lang w:val="en-US"/>
+        </w:rPr>
+        <w:t xml:space="preserve"> kiểm soát hoàn toàn tệp JavaScript và tránh tiềm năng của lỗ hổng Cross-Domain JavaScript Source File Inclusion</w:t>
+      </w:r>
+      <w:r>
+        <w:rPr>
+          <w:szCs w:val="26"/>
+          <w:lang w:val="en-US"/>
+        </w:rPr>
+        <w:t>.</w:t>
+      </w:r>
+    </w:p>
+    <w:p>
+      <w:pPr>
+        <w:spacing w:line="360" w:lineRule="auto"/>
+        <w:jc w:val="center"/>
+        <w:rPr>
+          <w:szCs w:val="26"/>
+          <w:lang w:val="en-US"/>
+        </w:rPr>
+      </w:pPr>
+      <w:r>
+        <w:rPr>
+          <w:noProof/>
+          <w:szCs w:val="26"/>
+          <w:lang w:val="en-US"/>
+        </w:rPr>
+        <w:drawing>
+          <wp:inline distT="0" distB="0" distL="0" distR="0" wp14:anchorId="04A46E68" wp14:editId="38AFFB3A">
+            <wp:extent cx="2524125" cy="2009775"/>
+            <wp:effectExtent l="0" t="0" r="9525" b="9525"/>
+            <wp:docPr id="12" name="Picture 12" descr="C:\Users\Admin\Downloads\6.png"/>
+            <wp:cNvGraphicFramePr>
+              <a:graphicFrameLocks xmlns:a="http://schemas.openxmlformats.org/drawingml/2006/main" noChangeAspect="1"/>
+            </wp:cNvGraphicFramePr>
+            <a:graphic xmlns:a="http://schemas.openxmlformats.org/drawingml/2006/main">
+              <a:graphicData uri="http://schemas.openxmlformats.org/drawingml/2006/picture">
+                <pic:pic xmlns:pic="http://schemas.openxmlformats.org/drawingml/2006/picture">
+                  <pic:nvPicPr>
+                    <pic:cNvPr id="0" name="Picture 2" descr="C:\Users\Admin\Downloads\6.png"/>
+                    <pic:cNvPicPr>
+                      <a:picLocks noChangeAspect="1" noChangeArrowheads="1"/>
+                    </pic:cNvPicPr>
+                  </pic:nvPicPr>
+                  <pic:blipFill>
+                    <a:blip r:embed="rId54">
+                      <a:extLst>
+                        <a:ext uri="{28A0092B-C50C-407E-A947-70E740481C1C}">
+                          <a14:useLocalDpi xmlns:a14="http://schemas.microsoft.com/office/drawing/2010/main" val="0"/>
+                        </a:ext>
+                      </a:extLst>
+                    </a:blip>
+                    <a:srcRect/>
+                    <a:stretch>
+                      <a:fillRect/>
+                    </a:stretch>
+                  </pic:blipFill>
+                  <pic:spPr bwMode="auto">
+                    <a:xfrm>
+                      <a:off x="0" y="0"/>
                       <a:ext cx="2524125" cy="2009775"/>
                     </a:xfrm>
                     <a:prstGeom prst="rect">
@@ -9843,65 +10624,562 @@
       <w:pPr>
         <w:spacing w:line="360" w:lineRule="auto"/>
         <w:rPr>
-          <w:lang w:val="en-US"/>
-        </w:rPr>
-      </w:pPr>
-      <w:r>
-        <w:rPr>
-          <w:lang w:val="en-US"/>
-        </w:rPr>
-        <w:t xml:space="preserve">Link tải phiên bản boostrap mới nhất: </w:t>
-      </w:r>
-      <w:hyperlink r:id="rId50" w:history="1">
+          <w:szCs w:val="26"/>
+          <w:lang w:val="en-US"/>
+        </w:rPr>
+      </w:pPr>
+      <w:r>
+        <w:rPr>
+          <w:szCs w:val="26"/>
+          <w:lang w:val="en-US"/>
+        </w:rPr>
+        <w:tab/>
+        <w:t>Thay đổi đường dẫn tệp</w:t>
+      </w:r>
+    </w:p>
+    <w:p>
+      <w:pPr>
+        <w:spacing w:line="360" w:lineRule="auto"/>
+        <w:rPr>
+          <w:szCs w:val="26"/>
+          <w:lang w:val="en-US"/>
+        </w:rPr>
+      </w:pPr>
+      <w:r>
+        <w:rPr>
+          <w:szCs w:val="26"/>
+          <w:lang w:val="en-US"/>
+        </w:rPr>
+        <w:drawing>
+          <wp:inline distT="0" distB="0" distL="0" distR="0" wp14:anchorId="06B498E5" wp14:editId="38D67C90">
+            <wp:extent cx="5943600" cy="338455"/>
+            <wp:effectExtent l="0" t="0" r="0" b="4445"/>
+            <wp:docPr id="11" name="Picture 11"/>
+            <wp:cNvGraphicFramePr>
+              <a:graphicFrameLocks xmlns:a="http://schemas.openxmlformats.org/drawingml/2006/main" noChangeAspect="1"/>
+            </wp:cNvGraphicFramePr>
+            <a:graphic xmlns:a="http://schemas.openxmlformats.org/drawingml/2006/main">
+              <a:graphicData uri="http://schemas.openxmlformats.org/drawingml/2006/picture">
+                <pic:pic xmlns:pic="http://schemas.openxmlformats.org/drawingml/2006/picture">
+                  <pic:nvPicPr>
+                    <pic:cNvPr id="1" name=""/>
+                    <pic:cNvPicPr/>
+                  </pic:nvPicPr>
+                  <pic:blipFill>
+                    <a:blip r:embed="rId55"/>
+                    <a:stretch>
+                      <a:fillRect/>
+                    </a:stretch>
+                  </pic:blipFill>
+                  <pic:spPr>
+                    <a:xfrm>
+                      <a:off x="0" y="0"/>
+                      <a:ext cx="5943600" cy="338455"/>
+                    </a:xfrm>
+                    <a:prstGeom prst="rect">
+                      <a:avLst/>
+                    </a:prstGeom>
+                  </pic:spPr>
+                </pic:pic>
+              </a:graphicData>
+            </a:graphic>
+          </wp:inline>
+        </w:drawing>
+      </w:r>
+      <w:bookmarkStart w:id="7" w:name="_GoBack"/>
+      <w:bookmarkEnd w:id="7"/>
+    </w:p>
+    <w:p>
+      <w:pPr>
+        <w:pStyle w:val="Heading2"/>
+        <w:numPr>
+          <w:ilvl w:val="0"/>
+          <w:numId w:val="25"/>
+        </w:numPr>
+        <w:ind w:left="360"/>
+        <w:rPr>
+          <w:lang w:val="en-US"/>
+        </w:rPr>
+      </w:pPr>
+      <w:r>
+        <w:rPr>
+          <w:lang w:val="en-US"/>
+        </w:rPr>
+        <w:t>Các lỗ hổng không tìm thấy</w:t>
+      </w:r>
+    </w:p>
+    <w:p>
+      <w:pPr>
+        <w:pStyle w:val="Heading3"/>
+        <w:numPr>
+          <w:ilvl w:val="1"/>
+          <w:numId w:val="25"/>
+        </w:numPr>
+        <w:ind w:left="540" w:hanging="540"/>
+        <w:rPr>
+          <w:lang w:val="vi-VN"/>
+        </w:rPr>
+      </w:pPr>
+      <w:r>
+        <w:rPr>
+          <w:lang w:val="vi-VN"/>
+        </w:rPr>
+        <w:t>SQL Injection</w:t>
+      </w:r>
+    </w:p>
+    <w:p>
+      <w:pPr>
+        <w:pStyle w:val="Heading4"/>
+        <w:numPr>
+          <w:ilvl w:val="2"/>
+          <w:numId w:val="25"/>
+        </w:numPr>
+        <w:ind w:left="720"/>
+        <w:rPr>
+          <w:lang w:val="en-US"/>
+        </w:rPr>
+      </w:pPr>
+      <w:r>
+        <w:rPr>
+          <w:lang w:val="en-US"/>
+        </w:rPr>
+        <w:t>Khái niệm</w:t>
+      </w:r>
+    </w:p>
+    <w:p>
+      <w:pPr>
+        <w:spacing w:line="360" w:lineRule="auto"/>
+        <w:ind w:firstLine="720"/>
+        <w:rPr>
+          <w:lang w:val="vi-VN"/>
+        </w:rPr>
+      </w:pPr>
+      <w:r>
+        <w:rPr>
+          <w:lang w:val="vi-VN"/>
+        </w:rPr>
+        <w:t xml:space="preserve">SQL Injection là một kỹ thuật lợi dụng những lỗ hổng về câu truy vấn của các ứng dụng. Được thực hiện bằng cách chèn thêm một đoạn SQL để làm sai lệnh đi câu truy vấn ban đầu, từ đó có thể khai thác dữ liệu từ database. </w:t>
+      </w:r>
+    </w:p>
+    <w:p>
+      <w:pPr>
+        <w:spacing w:line="360" w:lineRule="auto"/>
+        <w:rPr>
+          <w:lang w:val="vi-VN"/>
+        </w:rPr>
+      </w:pPr>
+      <w:r>
+        <w:rPr>
+          <w:lang w:val="vi-VN"/>
+        </w:rPr>
+        <w:t xml:space="preserve">Thay vì nhập dữ liệu đúng, kẻ tấn công lợi dụng lỗ hổng để insert và thực thi các câu lệnh SQL bất hợp pháp để lấy dữ liệu của người dùng… SQL Injection được thực hiện với </w:t>
+      </w:r>
+      <w:r>
+        <w:rPr>
+          <w:lang w:val="vi-VN"/>
+        </w:rPr>
+        <w:lastRenderedPageBreak/>
+        <w:t>ngôn ngữ lập trình SQL. SQL (Structured Query Language) được sử dụng để quản lý dữ liệu được lưu trữ trong toàn bộ cơ sở dữ liệu.</w:t>
+      </w:r>
+    </w:p>
+    <w:p>
+      <w:pPr>
+        <w:spacing w:line="360" w:lineRule="auto"/>
+        <w:rPr>
+          <w:lang w:val="vi-VN"/>
+        </w:rPr>
+      </w:pPr>
+      <w:r>
+        <w:rPr>
+          <w:lang w:val="vi-VN"/>
+        </w:rPr>
+        <w:t>SQL injection có thể gây ra những tác hại như:</w:t>
+      </w:r>
+    </w:p>
+    <w:p>
+      <w:pPr>
+        <w:pStyle w:val="ListParagraph"/>
+        <w:numPr>
+          <w:ilvl w:val="0"/>
+          <w:numId w:val="30"/>
+        </w:numPr>
+        <w:spacing w:line="360" w:lineRule="auto"/>
+        <w:rPr>
+          <w:lang w:val="vi-VN"/>
+        </w:rPr>
+      </w:pPr>
+      <w:r>
+        <w:rPr>
+          <w:lang w:val="vi-VN"/>
+        </w:rPr>
+        <w:t>Hack tài khoản cá nhân.</w:t>
+      </w:r>
+    </w:p>
+    <w:p>
+      <w:pPr>
+        <w:pStyle w:val="ListParagraph"/>
+        <w:numPr>
+          <w:ilvl w:val="0"/>
+          <w:numId w:val="30"/>
+        </w:numPr>
+        <w:spacing w:line="360" w:lineRule="auto"/>
+        <w:rPr>
+          <w:lang w:val="vi-VN"/>
+        </w:rPr>
+      </w:pPr>
+      <w:r>
+        <w:rPr>
+          <w:lang w:val="vi-VN"/>
+        </w:rPr>
+        <w:t>Ăn cắp hoặc sao chép dữ liệu của trang web hoặc hệ thống.</w:t>
+      </w:r>
+    </w:p>
+    <w:p>
+      <w:pPr>
+        <w:pStyle w:val="ListParagraph"/>
+        <w:numPr>
+          <w:ilvl w:val="0"/>
+          <w:numId w:val="30"/>
+        </w:numPr>
+        <w:spacing w:line="360" w:lineRule="auto"/>
+        <w:rPr>
+          <w:lang w:val="vi-VN"/>
+        </w:rPr>
+      </w:pPr>
+      <w:r>
+        <w:rPr>
+          <w:lang w:val="vi-VN"/>
+        </w:rPr>
+        <w:t>Thay đổi dữ liệu nhạy cảm của hệ thống.</w:t>
+      </w:r>
+    </w:p>
+    <w:p>
+      <w:pPr>
+        <w:pStyle w:val="ListParagraph"/>
+        <w:numPr>
+          <w:ilvl w:val="0"/>
+          <w:numId w:val="30"/>
+        </w:numPr>
+        <w:spacing w:line="360" w:lineRule="auto"/>
+        <w:rPr>
+          <w:lang w:val="vi-VN"/>
+        </w:rPr>
+      </w:pPr>
+      <w:r>
+        <w:rPr>
+          <w:lang w:val="vi-VN"/>
+        </w:rPr>
+        <w:t>Xóa dữ liệu nhạy cảm và quan trọng của hệ thống.</w:t>
+      </w:r>
+    </w:p>
+    <w:p>
+      <w:pPr>
+        <w:pStyle w:val="ListParagraph"/>
+        <w:numPr>
+          <w:ilvl w:val="0"/>
+          <w:numId w:val="30"/>
+        </w:numPr>
+        <w:spacing w:line="360" w:lineRule="auto"/>
+        <w:rPr>
+          <w:lang w:val="vi-VN"/>
+        </w:rPr>
+      </w:pPr>
+      <w:r>
+        <w:rPr>
+          <w:lang w:val="vi-VN"/>
+        </w:rPr>
+        <w:t>Người dùng có thể đăng nhập vào ứng dụng với tư cách người dùng khác, ngay cả với tư cách quản trị viên.</w:t>
+      </w:r>
+    </w:p>
+    <w:p>
+      <w:pPr>
+        <w:pStyle w:val="Heading4"/>
+        <w:numPr>
+          <w:ilvl w:val="2"/>
+          <w:numId w:val="25"/>
+        </w:numPr>
+        <w:ind w:left="720"/>
+        <w:rPr>
+          <w:lang w:val="en-US"/>
+        </w:rPr>
+      </w:pPr>
+      <w:r>
+        <w:rPr>
+          <w:lang w:val="en-US"/>
+        </w:rPr>
+        <w:t>Quét bằng SQLMap</w:t>
+      </w:r>
+    </w:p>
+    <w:p>
+      <w:pPr>
+        <w:spacing w:line="360" w:lineRule="auto"/>
+        <w:ind w:firstLine="720"/>
+        <w:rPr>
+          <w:lang w:val="vi-VN"/>
+        </w:rPr>
+      </w:pPr>
+      <w:r>
+        <w:rPr>
+          <w:lang w:val="vi-VN"/>
+        </w:rPr>
+        <w:t>SQLMAP là công cụ khai thác những lổ hỏng của cơ sở dữ liệu SQL. Công cụ này được xem là công cụ khai thác SQL tốt nhất hiện nay. Được giới bảo mật và giới hacker sử dụng thường xuyên.</w:t>
+      </w:r>
+    </w:p>
+    <w:p>
+      <w:pPr>
+        <w:spacing w:line="360" w:lineRule="auto"/>
+        <w:ind w:firstLine="720"/>
+        <w:rPr>
+          <w:lang w:val="en-US"/>
+        </w:rPr>
+      </w:pPr>
+      <w:r>
+        <w:rPr>
+          <w:lang w:val="vi-VN"/>
+        </w:rPr>
+        <w:t>Đây là công cụ mã nguồn mở, tự động hóa quá trình phát hiện và khai thác lỗ hổng SQL. Nó đi kèm với một công cụ phát hiện mạnh mẽ, nhiều tính năng thích hợp cho trình kiểm tra thâm nhập cuối cùng</w:t>
+      </w:r>
+      <w:r>
+        <w:rPr>
+          <w:lang w:val="en-US"/>
+        </w:rPr>
+        <w:t>.</w:t>
+      </w:r>
+    </w:p>
+    <w:p>
+      <w:pPr>
+        <w:spacing w:line="360" w:lineRule="auto"/>
+        <w:ind w:firstLine="720"/>
+        <w:rPr>
+          <w:color w:val="000000" w:themeColor="text1"/>
+          <w:lang w:val="en-US"/>
+        </w:rPr>
+      </w:pPr>
+      <w:r>
+        <w:rPr>
+          <w:color w:val="000000" w:themeColor="text1"/>
+          <w:lang w:val="en-US"/>
+        </w:rPr>
+        <w:t xml:space="preserve">Để xem các lệnh có thể sử dụng </w:t>
+      </w:r>
+      <w:r>
+        <w:rPr>
+          <w:lang w:val="en-US"/>
+        </w:rPr>
+        <w:t>dùng câu lệnh</w:t>
+      </w:r>
+      <w:r>
+        <w:rPr>
+          <w:lang w:val="en-US"/>
+        </w:rPr>
+        <w:t xml:space="preserve">: </w:t>
+      </w:r>
+      <w:r>
+        <w:rPr>
+          <w:color w:val="4472C4" w:themeColor="accent1"/>
+          <w:lang w:val="en-US"/>
+        </w:rPr>
+        <w:t xml:space="preserve">python sqlmap.py </w:t>
+      </w:r>
+      <w:r>
+        <w:rPr>
+          <w:color w:val="4472C4" w:themeColor="accent1"/>
+          <w:lang w:val="en-US"/>
+        </w:rPr>
+        <w:t>-</w:t>
+      </w:r>
+      <w:r>
+        <w:rPr>
+          <w:color w:val="4472C4" w:themeColor="accent1"/>
+          <w:lang w:val="en-US"/>
+        </w:rPr>
+        <w:t>h</w:t>
+      </w:r>
+    </w:p>
+    <w:p>
+      <w:pPr>
+        <w:spacing w:line="360" w:lineRule="auto"/>
+        <w:jc w:val="center"/>
+        <w:rPr>
+          <w:lang w:val="en-US"/>
+        </w:rPr>
+      </w:pPr>
+      <w:r>
+        <w:rPr>
+          <w:color w:val="4472C4" w:themeColor="accent1"/>
+          <w:lang w:val="en-US"/>
+        </w:rPr>
+        <w:lastRenderedPageBreak/>
+        <w:drawing>
+          <wp:inline distT="0" distB="0" distL="0" distR="0" wp14:anchorId="771CC489" wp14:editId="553BB8DE">
+            <wp:extent cx="5943600" cy="3128645"/>
+            <wp:effectExtent l="0" t="0" r="0" b="0"/>
+            <wp:docPr id="4" name="Picture 4"/>
+            <wp:cNvGraphicFramePr>
+              <a:graphicFrameLocks xmlns:a="http://schemas.openxmlformats.org/drawingml/2006/main" noChangeAspect="1"/>
+            </wp:cNvGraphicFramePr>
+            <a:graphic xmlns:a="http://schemas.openxmlformats.org/drawingml/2006/main">
+              <a:graphicData uri="http://schemas.openxmlformats.org/drawingml/2006/picture">
+                <pic:pic xmlns:pic="http://schemas.openxmlformats.org/drawingml/2006/picture">
+                  <pic:nvPicPr>
+                    <pic:cNvPr id="1" name=""/>
+                    <pic:cNvPicPr/>
+                  </pic:nvPicPr>
+                  <pic:blipFill>
+                    <a:blip r:embed="rId56"/>
+                    <a:stretch>
+                      <a:fillRect/>
+                    </a:stretch>
+                  </pic:blipFill>
+                  <pic:spPr>
+                    <a:xfrm>
+                      <a:off x="0" y="0"/>
+                      <a:ext cx="5943600" cy="3128645"/>
+                    </a:xfrm>
+                    <a:prstGeom prst="rect">
+                      <a:avLst/>
+                    </a:prstGeom>
+                  </pic:spPr>
+                </pic:pic>
+              </a:graphicData>
+            </a:graphic>
+          </wp:inline>
+        </w:drawing>
+      </w:r>
+    </w:p>
+    <w:p>
+      <w:pPr>
+        <w:spacing w:line="360" w:lineRule="auto"/>
+        <w:ind w:firstLine="720"/>
+        <w:rPr>
+          <w:lang w:val="en-US"/>
+        </w:rPr>
+      </w:pPr>
+      <w:r>
+        <w:rPr>
+          <w:lang w:val="en-US"/>
+        </w:rPr>
+        <w:t>Đ</w:t>
+      </w:r>
+      <w:r>
+        <w:rPr>
+          <w:lang w:val="vi-VN"/>
+        </w:rPr>
+        <w:t xml:space="preserve">ể tiến hành quét </w:t>
+      </w:r>
+      <w:r>
+        <w:rPr>
+          <w:lang w:val="vi-VN"/>
+        </w:rPr>
+        <w:t>tất cả URL có trên đường dẫn</w:t>
+      </w:r>
+      <w:r>
+        <w:rPr>
+          <w:lang w:val="en-US"/>
+        </w:rPr>
+        <w:t xml:space="preserve"> là </w:t>
+      </w:r>
+      <w:hyperlink r:id="rId57" w:history="1">
+        <w:r>
+          <w:rPr>
+            <w:rStyle w:val="Hyperlink"/>
+            <w:lang w:val="vi-VN"/>
+          </w:rPr>
+          <w:t>http://localhost:808</w:t>
+        </w:r>
         <w:r>
           <w:rPr>
             <w:rStyle w:val="Hyperlink"/>
             <w:lang w:val="en-US"/>
           </w:rPr>
-          <w:t>https://getbootstrap.com/docs/5.3/getting-started/download/</w:t>
+          <w:t>0</w:t>
         </w:r>
-      </w:hyperlink>
-    </w:p>
-    <w:p>
-      <w:pPr>
-        <w:spacing w:line="360" w:lineRule="auto"/>
-        <w:rPr>
-          <w:lang w:val="en-US"/>
-        </w:rPr>
-      </w:pPr>
-      <w:r>
-        <w:rPr>
-          <w:lang w:val="en-US"/>
-        </w:rPr>
-        <w:t xml:space="preserve">Link tải phiên bản </w:t>
-      </w:r>
-      <w:r>
-        <w:rPr>
-          <w:lang w:val="en-US"/>
-        </w:rPr>
-        <w:t xml:space="preserve">jquery mới nhất: </w:t>
-      </w:r>
-      <w:hyperlink r:id="rId51" w:history="1">
         <w:r>
           <w:rPr>
             <w:rStyle w:val="Hyperlink"/>
             <w:lang w:val="vi-VN"/>
           </w:rPr>
-          <w:t>https://code.jquery.com/jquery-3.7.0.min.js</w:t>
+          <w:t>/</w:t>
         </w:r>
       </w:hyperlink>
-    </w:p>
-    <w:p>
-      <w:pPr>
-        <w:rPr>
-          <w:lang w:val="en-US"/>
-        </w:rPr>
-      </w:pPr>
-    </w:p>
-    <w:p>
-      <w:pPr>
-        <w:rPr>
-          <w:lang w:val="vi-VN"/>
+      <w:r>
+        <w:rPr>
+          <w:lang w:val="en-US"/>
+        </w:rPr>
+        <w:t>, ta sử dụng</w:t>
+      </w:r>
+      <w:r>
+        <w:rPr>
+          <w:lang w:val="en-US"/>
+        </w:rPr>
+        <w:t xml:space="preserve"> câu lệnh</w:t>
+      </w:r>
+      <w:r>
+        <w:rPr>
+          <w:lang w:val="en-US"/>
+        </w:rPr>
+        <w:t>:</w:t>
+      </w:r>
+      <w:r>
+        <w:rPr>
+          <w:lang w:val="en-US"/>
+        </w:rPr>
+        <w:t xml:space="preserve"> </w:t>
+      </w:r>
+      <w:r>
+        <w:rPr>
+          <w:color w:val="4472C4" w:themeColor="accent1"/>
+          <w:lang w:val="en-US"/>
+        </w:rPr>
+        <w:t xml:space="preserve">python </w:t>
+      </w:r>
+      <w:r>
+        <w:rPr>
+          <w:color w:val="4472C4" w:themeColor="accent1"/>
+          <w:lang w:val="vi-VN"/>
+        </w:rPr>
+        <w:t>sqlmap</w:t>
+      </w:r>
+      <w:r>
+        <w:rPr>
+          <w:color w:val="4472C4" w:themeColor="accent1"/>
+          <w:lang w:val="en-US"/>
+        </w:rPr>
+        <w:t>.</w:t>
+      </w:r>
+      <w:r>
+        <w:rPr>
+          <w:color w:val="4472C4" w:themeColor="accent1"/>
+          <w:lang w:val="en-US"/>
+        </w:rPr>
+        <w:t>py</w:t>
+      </w:r>
+      <w:r>
+        <w:rPr>
+          <w:color w:val="4472C4" w:themeColor="accent1"/>
+          <w:lang w:val="vi-VN"/>
+        </w:rPr>
+        <w:t xml:space="preserve"> -u "http://localhost:808</w:t>
+      </w:r>
+      <w:r>
+        <w:rPr>
+          <w:color w:val="4472C4" w:themeColor="accent1"/>
+          <w:lang w:val="en-US"/>
+        </w:rPr>
+        <w:t>0</w:t>
+      </w:r>
+      <w:r>
+        <w:rPr>
+          <w:color w:val="4472C4" w:themeColor="accent1"/>
+          <w:lang w:val="vi-VN"/>
+        </w:rPr>
+        <w:t>/" --crawl=3 --dbms=mysql --batch --random-agent</w:t>
+      </w:r>
+    </w:p>
+    <w:p>
+      <w:pPr>
+        <w:rPr>
+          <w:lang w:val="en-US"/>
         </w:rPr>
       </w:pPr>
     </w:p>

</xml_diff>